<commit_message>
fix bai tap tuan 01
</commit_message>
<xml_diff>
--- a/BaiTapTuan01_buoi01/NguyenThiAnhHuyen_21110476_BaiTap01.docx
+++ b/BaiTapTuan01_buoi01/NguyenThiAnhHuyen_21110476_BaiTap01.docx
@@ -22,37 +22,7 @@
           <w:sz w:val="26"/>
           <w:szCs w:val="26"/>
         </w:rPr>
-        <w:t xml:space="preserve">I. </w:t>
-      </w:r>
-      <w:r>
-        <w:rPr>
-          <w:rFonts w:ascii="Times New Roman" w:hAnsi="Times New Roman" w:cs="Times New Roman"/>
-          <w:b/>
-          <w:bCs/>
-          <w:sz w:val="26"/>
-          <w:szCs w:val="26"/>
-        </w:rPr>
-        <w:t xml:space="preserve">HƯỚNG DẪN CÀI ĐẶT MONGODB </w:t>
-      </w:r>
-      <w:r>
-        <w:rPr>
-          <w:rFonts w:ascii="Times New Roman" w:hAnsi="Times New Roman" w:cs="Times New Roman"/>
-          <w:b/>
-          <w:bCs/>
-          <w:sz w:val="26"/>
-          <w:szCs w:val="26"/>
-        </w:rPr>
-        <w:t>VÀ</w:t>
-      </w:r>
-      <w:r>
-        <w:rPr>
-          <w:rFonts w:ascii="Times New Roman" w:hAnsi="Times New Roman" w:cs="Times New Roman"/>
-          <w:b/>
-          <w:bCs/>
-          <w:sz w:val="26"/>
-          <w:szCs w:val="26"/>
-        </w:rPr>
-        <w:t xml:space="preserve"> MONGOSH TRÊN WINDOWS</w:t>
+        <w:t>I. HƯỚNG DẪN CÀI ĐẶT MONGODB VÀ MONGOSH TRÊN WINDOWS</w:t>
       </w:r>
     </w:p>
     <w:p>
@@ -257,15 +227,7 @@
           <w:sz w:val="26"/>
           <w:szCs w:val="26"/>
         </w:rPr>
-        <w:t>Sau khi cài, MongoDB server nằm trong thư mục:</w:t>
-      </w:r>
-      <w:r>
-        <w:rPr>
-          <w:rFonts w:ascii="Times New Roman" w:hAnsi="Times New Roman" w:cs="Times New Roman"/>
-          <w:sz w:val="26"/>
-          <w:szCs w:val="26"/>
-        </w:rPr>
-        <w:t xml:space="preserve">  </w:t>
+        <w:t xml:space="preserve">Sau khi cài, MongoDB server nằm trong thư mục:  </w:t>
       </w:r>
     </w:p>
     <w:p>
@@ -352,6 +314,7 @@
       <w:r>
         <w:rPr>
           <w:rFonts w:ascii="Times New Roman" w:hAnsi="Times New Roman" w:cs="Times New Roman"/>
+          <w:noProof/>
           <w:sz w:val="26"/>
           <w:szCs w:val="26"/>
         </w:rPr>
@@ -687,37 +650,22 @@
           <w:sz w:val="26"/>
           <w:szCs w:val="26"/>
         </w:rPr>
-        <w:t>Mở CMD mới, chạy:</w:t>
-      </w:r>
-      <w:r>
-        <w:rPr>
-          <w:rFonts w:ascii="Times New Roman" w:hAnsi="Times New Roman" w:cs="Times New Roman"/>
-          <w:sz w:val="26"/>
-          <w:szCs w:val="26"/>
-        </w:rPr>
-        <w:t xml:space="preserve"> </w:t>
-      </w:r>
-      <w:r>
-        <w:rPr>
-          <w:rFonts w:ascii="Times New Roman" w:hAnsi="Times New Roman" w:cs="Times New Roman"/>
-          <w:sz w:val="26"/>
-          <w:szCs w:val="26"/>
-        </w:rPr>
-        <w:t>mongosh</w:t>
-      </w:r>
-    </w:p>
-    <w:p>
-      <w:pPr>
-        <w:jc w:val="both"/>
-        <w:rPr>
-          <w:rFonts w:ascii="Times New Roman" w:hAnsi="Times New Roman" w:cs="Times New Roman"/>
-          <w:sz w:val="26"/>
-          <w:szCs w:val="26"/>
-        </w:rPr>
-      </w:pPr>
-      <w:r>
-        <w:rPr>
-          <w:rFonts w:ascii="Times New Roman" w:hAnsi="Times New Roman" w:cs="Times New Roman"/>
+        <w:t>Mở CMD mới, chạy: mongosh</w:t>
+      </w:r>
+    </w:p>
+    <w:p>
+      <w:pPr>
+        <w:jc w:val="both"/>
+        <w:rPr>
+          <w:rFonts w:ascii="Times New Roman" w:hAnsi="Times New Roman" w:cs="Times New Roman"/>
+          <w:sz w:val="26"/>
+          <w:szCs w:val="26"/>
+        </w:rPr>
+      </w:pPr>
+      <w:r>
+        <w:rPr>
+          <w:rFonts w:ascii="Times New Roman" w:hAnsi="Times New Roman" w:cs="Times New Roman"/>
+          <w:noProof/>
           <w:sz w:val="26"/>
           <w:szCs w:val="26"/>
         </w:rPr>
@@ -791,18 +739,7 @@
           <w:sz w:val="26"/>
           <w:szCs w:val="26"/>
         </w:rPr>
-        <w:t xml:space="preserve">Các bước </w:t>
-      </w:r>
-      <w:r>
-        <w:rPr>
-          <w:rFonts w:ascii="Times New Roman" w:hAnsi="Times New Roman" w:cs="Times New Roman"/>
-          <w:b/>
-          <w:bCs/>
-          <w:caps/>
-          <w:sz w:val="26"/>
-          <w:szCs w:val="26"/>
-        </w:rPr>
-        <w:t>tạo project </w:t>
+        <w:t>Các bước tạo project </w:t>
       </w:r>
       <w:hyperlink r:id="rId9" w:tooltip="ReactJS" w:history="1">
         <w:r>
@@ -852,45 +789,22 @@
           <w:sz w:val="26"/>
           <w:szCs w:val="26"/>
         </w:rPr>
-        <w:t>T</w:t>
-      </w:r>
-      <w:r>
-        <w:rPr>
-          <w:rFonts w:ascii="Times New Roman" w:hAnsi="Times New Roman" w:cs="Times New Roman"/>
-          <w:sz w:val="26"/>
-          <w:szCs w:val="26"/>
-        </w:rPr>
-        <w:t xml:space="preserve">ại thư mục muốn lưu trữ dự án, hãy mở Command Prompt (cmd) và chạy lệnh npx create-react-app </w:t>
-      </w:r>
-      <w:r>
-        <w:rPr>
-          <w:rFonts w:ascii="Times New Roman" w:hAnsi="Times New Roman" w:cs="Times New Roman"/>
-          <w:sz w:val="26"/>
-          <w:szCs w:val="26"/>
-        </w:rPr>
-        <w:t>“ten project”</w:t>
-      </w:r>
-      <w:r>
-        <w:rPr>
-          <w:rFonts w:ascii="Times New Roman" w:hAnsi="Times New Roman" w:cs="Times New Roman"/>
-          <w:sz w:val="26"/>
-          <w:szCs w:val="26"/>
-        </w:rPr>
-        <w:t xml:space="preserve"> để tạo một dự án ReactJS mới.</w:t>
-      </w:r>
-    </w:p>
-    <w:p>
-      <w:pPr>
-        <w:jc w:val="both"/>
-        <w:rPr>
-          <w:rFonts w:ascii="Times New Roman" w:hAnsi="Times New Roman" w:cs="Times New Roman"/>
-          <w:sz w:val="26"/>
-          <w:szCs w:val="26"/>
-        </w:rPr>
-      </w:pPr>
-      <w:r>
-        <w:rPr>
-          <w:rFonts w:ascii="Times New Roman" w:hAnsi="Times New Roman" w:cs="Times New Roman"/>
+        <w:t>Tại thư mục muốn lưu trữ dự án, hãy mở Command Prompt (cmd) và chạy lệnh npx create-react-app “ten project” để tạo một dự án ReactJS mới.</w:t>
+      </w:r>
+    </w:p>
+    <w:p>
+      <w:pPr>
+        <w:jc w:val="both"/>
+        <w:rPr>
+          <w:rFonts w:ascii="Times New Roman" w:hAnsi="Times New Roman" w:cs="Times New Roman"/>
+          <w:sz w:val="26"/>
+          <w:szCs w:val="26"/>
+        </w:rPr>
+      </w:pPr>
+      <w:r>
+        <w:rPr>
+          <w:rFonts w:ascii="Times New Roman" w:hAnsi="Times New Roman" w:cs="Times New Roman"/>
+          <w:noProof/>
           <w:sz w:val="26"/>
           <w:szCs w:val="26"/>
         </w:rPr>
@@ -943,6 +857,7 @@
       <w:r>
         <w:rPr>
           <w:rFonts w:ascii="Times New Roman" w:hAnsi="Times New Roman" w:cs="Times New Roman"/>
+          <w:noProof/>
           <w:sz w:val="26"/>
           <w:szCs w:val="26"/>
         </w:rPr>
@@ -1005,19 +920,12 @@
           <w:sz w:val="26"/>
           <w:szCs w:val="26"/>
         </w:rPr>
-        <w:t>Sau khi quá trình tạo dự án hoàn tất, mở thư mục dự án vừa được tạo bằng Visual Studio Code</w:t>
-      </w:r>
-      <w:r>
-        <w:rPr>
-          <w:rFonts w:ascii="Times New Roman" w:hAnsi="Times New Roman" w:cs="Times New Roman"/>
-          <w:sz w:val="26"/>
-          <w:szCs w:val="26"/>
-        </w:rPr>
-        <w:t>.</w:t>
-      </w:r>
-      <w:r>
-        <w:rPr>
-          <w:rFonts w:ascii="Times New Roman" w:hAnsi="Times New Roman" w:cs="Times New Roman"/>
+        <w:t>Sau khi quá trình tạo dự án hoàn tất, mở thư mục dự án vừa được tạo bằng Visual Studio Code.</w:t>
+      </w:r>
+      <w:r>
+        <w:rPr>
+          <w:rFonts w:ascii="Times New Roman" w:hAnsi="Times New Roman" w:cs="Times New Roman"/>
+          <w:noProof/>
           <w:sz w:val="26"/>
           <w:szCs w:val="26"/>
         </w:rPr>
@@ -1079,53 +987,22 @@
           <w:sz w:val="26"/>
           <w:szCs w:val="26"/>
         </w:rPr>
-        <w:t xml:space="preserve">Trong Terminal của Visual Studio Code, chạy lệnh </w:t>
-      </w:r>
-      <w:r>
-        <w:rPr>
-          <w:rFonts w:ascii="Times New Roman" w:hAnsi="Times New Roman" w:cs="Times New Roman"/>
-          <w:sz w:val="26"/>
-          <w:szCs w:val="26"/>
-        </w:rPr>
-        <w:t>“</w:t>
-      </w:r>
-      <w:r>
-        <w:rPr>
-          <w:rFonts w:ascii="Times New Roman" w:hAnsi="Times New Roman" w:cs="Times New Roman"/>
-          <w:sz w:val="26"/>
-          <w:szCs w:val="26"/>
-        </w:rPr>
-        <w:t>npm start</w:t>
-      </w:r>
-      <w:r>
-        <w:rPr>
-          <w:rFonts w:ascii="Times New Roman" w:hAnsi="Times New Roman" w:cs="Times New Roman"/>
-          <w:sz w:val="26"/>
-          <w:szCs w:val="26"/>
-        </w:rPr>
-        <w:t>”</w:t>
-      </w:r>
-      <w:r>
-        <w:rPr>
-          <w:rFonts w:ascii="Times New Roman" w:hAnsi="Times New Roman" w:cs="Times New Roman"/>
-          <w:sz w:val="26"/>
-          <w:szCs w:val="26"/>
-        </w:rPr>
-        <w:t xml:space="preserve"> để khởi động máy chủ phát triển (development server).</w:t>
-      </w:r>
-    </w:p>
-    <w:p>
-      <w:pPr>
-        <w:jc w:val="both"/>
-        <w:rPr>
-          <w:rFonts w:ascii="Times New Roman" w:hAnsi="Times New Roman" w:cs="Times New Roman"/>
-          <w:sz w:val="26"/>
-          <w:szCs w:val="26"/>
-        </w:rPr>
-      </w:pPr>
-      <w:r>
-        <w:rPr>
-          <w:rFonts w:ascii="Times New Roman" w:hAnsi="Times New Roman" w:cs="Times New Roman"/>
+        <w:t>Trong Terminal của Visual Studio Code, chạy lệnh “npm start” để khởi động máy chủ phát triển (development server).</w:t>
+      </w:r>
+    </w:p>
+    <w:p>
+      <w:pPr>
+        <w:jc w:val="both"/>
+        <w:rPr>
+          <w:rFonts w:ascii="Times New Roman" w:hAnsi="Times New Roman" w:cs="Times New Roman"/>
+          <w:sz w:val="26"/>
+          <w:szCs w:val="26"/>
+        </w:rPr>
+      </w:pPr>
+      <w:r>
+        <w:rPr>
+          <w:rFonts w:ascii="Times New Roman" w:hAnsi="Times New Roman" w:cs="Times New Roman"/>
+          <w:noProof/>
           <w:sz w:val="26"/>
           <w:szCs w:val="26"/>
         </w:rPr>
@@ -1198,6 +1075,7 @@
       <w:r>
         <w:rPr>
           <w:rFonts w:ascii="Times New Roman" w:hAnsi="Times New Roman" w:cs="Times New Roman"/>
+          <w:noProof/>
           <w:sz w:val="26"/>
           <w:szCs w:val="26"/>
         </w:rPr>
@@ -1275,6 +1153,7 @@
       <w:r>
         <w:rPr>
           <w:rFonts w:ascii="Times New Roman" w:hAnsi="Times New Roman" w:cs="Times New Roman"/>
+          <w:noProof/>
           <w:sz w:val="26"/>
           <w:szCs w:val="26"/>
         </w:rPr>
@@ -1354,47 +1233,7 @@
           <w:szCs w:val="26"/>
         </w:rPr>
         <w:lastRenderedPageBreak/>
-        <w:t xml:space="preserve">Lưu </w:t>
-      </w:r>
-      <w:r>
-        <w:rPr>
-          <w:rFonts w:ascii="Times New Roman" w:hAnsi="Times New Roman" w:cs="Times New Roman"/>
-          <w:sz w:val="26"/>
-          <w:szCs w:val="26"/>
-        </w:rPr>
-        <w:t>lại những thay đổi trong file src/App.js</w:t>
-      </w:r>
-      <w:r>
-        <w:rPr>
-          <w:rFonts w:ascii="Times New Roman" w:hAnsi="Times New Roman" w:cs="Times New Roman"/>
-          <w:sz w:val="26"/>
-          <w:szCs w:val="26"/>
-        </w:rPr>
-        <w:t xml:space="preserve">. </w:t>
-      </w:r>
-      <w:r>
-        <w:rPr>
-          <w:rFonts w:ascii="Times New Roman" w:hAnsi="Times New Roman" w:cs="Times New Roman"/>
-          <w:sz w:val="26"/>
-          <w:szCs w:val="26"/>
-        </w:rPr>
-        <w:t>Sau khi lưu, trang web trên trình duyệt sẽ tự động cập nhật và hiển thị nội dung mới</w:t>
-      </w:r>
-      <w:r>
-        <w:rPr>
-          <w:rFonts w:ascii="Times New Roman" w:hAnsi="Times New Roman" w:cs="Times New Roman"/>
-          <w:sz w:val="26"/>
-          <w:szCs w:val="26"/>
-        </w:rPr>
-        <w:t xml:space="preserve"> vừa được </w:t>
-      </w:r>
-      <w:r>
-        <w:rPr>
-          <w:rFonts w:ascii="Times New Roman" w:hAnsi="Times New Roman" w:cs="Times New Roman"/>
-          <w:sz w:val="26"/>
-          <w:szCs w:val="26"/>
-        </w:rPr>
-        <w:t>chỉnh sửa.</w:t>
+        <w:t>Lưu lại những thay đổi trong file src/App.js. Sau khi lưu, trang web trên trình duyệt sẽ tự động cập nhật và hiển thị nội dung mới vừa được chỉnh sửa.</w:t>
       </w:r>
     </w:p>
     <w:p>
@@ -1410,6 +1249,7 @@
       <w:r>
         <w:rPr>
           <w:rFonts w:ascii="Times New Roman" w:hAnsi="Times New Roman" w:cs="Times New Roman"/>
+          <w:noProof/>
           <w:sz w:val="26"/>
           <w:szCs w:val="26"/>
         </w:rPr>
@@ -1448,6 +1288,57 @@
             </a:graphic>
           </wp:inline>
         </w:drawing>
+      </w:r>
+    </w:p>
+    <w:p>
+      <w:pPr>
+        <w:jc w:val="both"/>
+        <w:rPr>
+          <w:rFonts w:ascii="Times New Roman" w:hAnsi="Times New Roman" w:cs="Times New Roman"/>
+          <w:b/>
+          <w:bCs/>
+          <w:sz w:val="26"/>
+          <w:szCs w:val="26"/>
+        </w:rPr>
+      </w:pPr>
+      <w:r>
+        <w:rPr>
+          <w:rFonts w:ascii="Times New Roman" w:hAnsi="Times New Roman" w:cs="Times New Roman"/>
+          <w:b/>
+          <w:bCs/>
+          <w:sz w:val="26"/>
+          <w:szCs w:val="26"/>
+        </w:rPr>
+        <w:t xml:space="preserve">Link github: </w:t>
+      </w:r>
+    </w:p>
+    <w:p>
+      <w:pPr>
+        <w:jc w:val="both"/>
+        <w:rPr>
+          <w:rFonts w:ascii="Times New Roman" w:hAnsi="Times New Roman" w:cs="Times New Roman"/>
+          <w:sz w:val="26"/>
+          <w:szCs w:val="26"/>
+        </w:rPr>
+      </w:pPr>
+      <w:hyperlink r:id="rId17" w:history="1">
+        <w:r>
+          <w:rPr>
+            <w:rStyle w:val="Hyperlink"/>
+            <w:rFonts w:ascii="Times New Roman" w:hAnsi="Times New Roman" w:cs="Times New Roman"/>
+            <w:sz w:val="26"/>
+            <w:szCs w:val="26"/>
+          </w:rPr>
+          <w:t>https://github.com/anhhuyn/CacCongNghePhanMemMoi_BaiTapQuaTrinh.git</w:t>
+        </w:r>
+      </w:hyperlink>
+      <w:r>
+        <w:rPr>
+          <w:rFonts w:ascii="Times New Roman" w:hAnsi="Times New Roman" w:cs="Times New Roman"/>
+          <w:sz w:val="26"/>
+          <w:szCs w:val="26"/>
+        </w:rPr>
+        <w:t xml:space="preserve"> </w:t>
       </w:r>
     </w:p>
     <w:sectPr>
@@ -2747,6 +2638,7 @@
   <w:style w:type="character" w:default="1" w:styleId="DefaultParagraphFont">
     <w:name w:val="Default Paragraph Font"/>
     <w:uiPriority w:val="1"/>
+    <w:semiHidden/>
     <w:unhideWhenUsed/>
   </w:style>
   <w:style w:type="table" w:default="1" w:styleId="TableNormal">

</xml_diff>

<commit_message>
fix bai tap 01
</commit_message>
<xml_diff>
--- a/BaiTapTuan01_buoi01/NguyenThiAnhHuyen_21110476_BaiTap01.docx
+++ b/BaiTapTuan01_buoi01/NguyenThiAnhHuyen_21110476_BaiTap01.docx
@@ -22,11 +22,51 @@
           <w:sz w:val="26"/>
           <w:szCs w:val="26"/>
         </w:rPr>
-        <w:t>I. HƯỚNG DẪN CÀI ĐẶT MONGODB VÀ MONGOSH TRÊN WINDOWS</w:t>
-      </w:r>
-    </w:p>
-    <w:p>
-      <w:pPr>
+        <w:t>I. KIỂM TRA CÁC CÔNG CỤ VÀ MÔI TRƯỜNG CÓ SẴN</w:t>
+      </w:r>
+    </w:p>
+    <w:p>
+      <w:r>
+        <w:drawing>
+          <wp:inline distT="0" distB="0" distL="0" distR="0" wp14:anchorId="1ABE39C9" wp14:editId="122BAF47">
+            <wp:extent cx="5943600" cy="2471420"/>
+            <wp:effectExtent l="0" t="0" r="0" b="5080"/>
+            <wp:docPr id="1365982854" name="Picture 1" descr="A screenshot of a computer&#10;&#10;AI-generated content may be incorrect."/>
+            <wp:cNvGraphicFramePr>
+              <a:graphicFrameLocks xmlns:a="http://schemas.openxmlformats.org/drawingml/2006/main" noChangeAspect="1"/>
+            </wp:cNvGraphicFramePr>
+            <a:graphic xmlns:a="http://schemas.openxmlformats.org/drawingml/2006/main">
+              <a:graphicData uri="http://schemas.openxmlformats.org/drawingml/2006/picture">
+                <pic:pic xmlns:pic="http://schemas.openxmlformats.org/drawingml/2006/picture">
+                  <pic:nvPicPr>
+                    <pic:cNvPr id="1365982854" name="Picture 1" descr="A screenshot of a computer&#10;&#10;AI-generated content may be incorrect."/>
+                    <pic:cNvPicPr/>
+                  </pic:nvPicPr>
+                  <pic:blipFill>
+                    <a:blip r:embed="rId5"/>
+                    <a:stretch>
+                      <a:fillRect/>
+                    </a:stretch>
+                  </pic:blipFill>
+                  <pic:spPr>
+                    <a:xfrm>
+                      <a:off x="0" y="0"/>
+                      <a:ext cx="5943600" cy="2471420"/>
+                    </a:xfrm>
+                    <a:prstGeom prst="rect">
+                      <a:avLst/>
+                    </a:prstGeom>
+                  </pic:spPr>
+                </pic:pic>
+              </a:graphicData>
+            </a:graphic>
+          </wp:inline>
+        </w:drawing>
+      </w:r>
+    </w:p>
+    <w:p>
+      <w:pPr>
+        <w:pStyle w:val="Heading2"/>
         <w:jc w:val="both"/>
         <w:rPr>
           <w:rFonts w:ascii="Times New Roman" w:hAnsi="Times New Roman" w:cs="Times New Roman"/>
@@ -44,6 +84,48 @@
           <w:sz w:val="26"/>
           <w:szCs w:val="26"/>
         </w:rPr>
+        <w:t>I</w:t>
+      </w:r>
+      <w:r>
+        <w:rPr>
+          <w:rFonts w:ascii="Times New Roman" w:hAnsi="Times New Roman" w:cs="Times New Roman"/>
+          <w:b/>
+          <w:bCs/>
+          <w:sz w:val="26"/>
+          <w:szCs w:val="26"/>
+        </w:rPr>
+        <w:t>I</w:t>
+      </w:r>
+      <w:r>
+        <w:rPr>
+          <w:rFonts w:ascii="Times New Roman" w:hAnsi="Times New Roman" w:cs="Times New Roman"/>
+          <w:b/>
+          <w:bCs/>
+          <w:sz w:val="26"/>
+          <w:szCs w:val="26"/>
+        </w:rPr>
+        <w:t>. HƯỚNG DẪN CÀI ĐẶT MONGODB VÀ MONGOSH TRÊN WINDOWS</w:t>
+      </w:r>
+    </w:p>
+    <w:p>
+      <w:pPr>
+        <w:jc w:val="both"/>
+        <w:rPr>
+          <w:rFonts w:ascii="Times New Roman" w:hAnsi="Times New Roman" w:cs="Times New Roman"/>
+          <w:b/>
+          <w:bCs/>
+          <w:sz w:val="26"/>
+          <w:szCs w:val="26"/>
+        </w:rPr>
+      </w:pPr>
+      <w:r>
+        <w:rPr>
+          <w:rFonts w:ascii="Times New Roman" w:hAnsi="Times New Roman" w:cs="Times New Roman"/>
+          <w:b/>
+          <w:bCs/>
+          <w:sz w:val="26"/>
+          <w:szCs w:val="26"/>
+        </w:rPr>
         <w:t>1. Tải và cài MongoDB Server</w:t>
       </w:r>
     </w:p>
@@ -72,7 +154,7 @@
         </w:rPr>
         <w:t xml:space="preserve">Truy cập: </w:t>
       </w:r>
-      <w:hyperlink r:id="rId5" w:tgtFrame="_new" w:history="1">
+      <w:hyperlink r:id="rId6" w:tgtFrame="_new" w:history="1">
         <w:r>
           <w:rPr>
             <w:rStyle w:val="Hyperlink"/>
@@ -318,6 +400,7 @@
           <w:sz w:val="26"/>
           <w:szCs w:val="26"/>
         </w:rPr>
+        <w:lastRenderedPageBreak/>
         <w:drawing>
           <wp:inline distT="0" distB="0" distL="0" distR="0" wp14:anchorId="32A50C19" wp14:editId="779A461A">
             <wp:extent cx="5524500" cy="1902883"/>
@@ -334,7 +417,7 @@
                     <pic:cNvPicPr/>
                   </pic:nvPicPr>
                   <pic:blipFill>
-                    <a:blip r:embed="rId6"/>
+                    <a:blip r:embed="rId7"/>
                     <a:stretch>
                       <a:fillRect/>
                     </a:stretch>
@@ -412,7 +495,7 @@
         </w:rPr>
         <w:t xml:space="preserve">Truy cập: </w:t>
       </w:r>
-      <w:hyperlink r:id="rId7" w:tgtFrame="_new" w:history="1">
+      <w:hyperlink r:id="rId8" w:tgtFrame="_new" w:history="1">
         <w:r>
           <w:rPr>
             <w:rStyle w:val="Hyperlink"/>
@@ -591,7 +674,6 @@
           <w:sz w:val="26"/>
           <w:szCs w:val="26"/>
         </w:rPr>
-        <w:lastRenderedPageBreak/>
         <w:t xml:space="preserve">- </w:t>
       </w:r>
       <w:r>
@@ -685,7 +767,7 @@
                     <pic:cNvPicPr/>
                   </pic:nvPicPr>
                   <pic:blipFill>
-                    <a:blip r:embed="rId8"/>
+                    <a:blip r:embed="rId9"/>
                     <a:stretch>
                       <a:fillRect/>
                     </a:stretch>
@@ -728,7 +810,8 @@
           <w:sz w:val="26"/>
           <w:szCs w:val="26"/>
         </w:rPr>
-        <w:t xml:space="preserve">II. </w:t>
+        <w:lastRenderedPageBreak/>
+        <w:t>II</w:t>
       </w:r>
       <w:r>
         <w:rPr>
@@ -739,9 +822,42 @@
           <w:sz w:val="26"/>
           <w:szCs w:val="26"/>
         </w:rPr>
-        <w:t>Các bước tạo project </w:t>
-      </w:r>
-      <w:hyperlink r:id="rId9" w:tooltip="ReactJS" w:history="1">
+        <w:t>I</w:t>
+      </w:r>
+      <w:r>
+        <w:rPr>
+          <w:rFonts w:ascii="Times New Roman" w:hAnsi="Times New Roman" w:cs="Times New Roman"/>
+          <w:b/>
+          <w:bCs/>
+          <w:caps/>
+          <w:sz w:val="26"/>
+          <w:szCs w:val="26"/>
+        </w:rPr>
+        <w:t xml:space="preserve">. </w:t>
+      </w:r>
+      <w:r>
+        <w:rPr>
+          <w:rFonts w:ascii="Times New Roman" w:hAnsi="Times New Roman" w:cs="Times New Roman"/>
+          <w:b/>
+          <w:bCs/>
+          <w:caps/>
+          <w:sz w:val="26"/>
+          <w:szCs w:val="26"/>
+        </w:rPr>
+        <w:t xml:space="preserve">HƯỚNG DẪN </w:t>
+      </w:r>
+      <w:r>
+        <w:rPr>
+          <w:rFonts w:ascii="Times New Roman" w:hAnsi="Times New Roman" w:cs="Times New Roman"/>
+          <w:b/>
+          <w:bCs/>
+          <w:caps/>
+          <w:sz w:val="26"/>
+          <w:szCs w:val="26"/>
+        </w:rPr>
+        <w:t>tạo project </w:t>
+      </w:r>
+      <w:hyperlink r:id="rId10" w:tooltip="ReactJS" w:history="1">
         <w:r>
           <w:rPr>
             <w:rStyle w:val="Hyperlink"/>
@@ -824,7 +940,7 @@
                     <pic:cNvPicPr/>
                   </pic:nvPicPr>
                   <pic:blipFill>
-                    <a:blip r:embed="rId10"/>
+                    <a:blip r:embed="rId11"/>
                     <a:stretch>
                       <a:fillRect/>
                     </a:stretch>
@@ -861,7 +977,6 @@
           <w:sz w:val="26"/>
           <w:szCs w:val="26"/>
         </w:rPr>
-        <w:lastRenderedPageBreak/>
         <w:drawing>
           <wp:inline distT="0" distB="0" distL="0" distR="0" wp14:anchorId="3CF8C294" wp14:editId="2AE440B7">
             <wp:extent cx="5943600" cy="2491740"/>
@@ -878,7 +993,7 @@
                     <pic:cNvPicPr/>
                   </pic:nvPicPr>
                   <pic:blipFill>
-                    <a:blip r:embed="rId11"/>
+                    <a:blip r:embed="rId12"/>
                     <a:stretch>
                       <a:fillRect/>
                     </a:stretch>
@@ -920,6 +1035,7 @@
           <w:sz w:val="26"/>
           <w:szCs w:val="26"/>
         </w:rPr>
+        <w:lastRenderedPageBreak/>
         <w:t>Sau khi quá trình tạo dự án hoàn tất, mở thư mục dự án vừa được tạo bằng Visual Studio Code.</w:t>
       </w:r>
       <w:r>
@@ -945,7 +1061,7 @@
                     <pic:cNvPicPr/>
                   </pic:nvPicPr>
                   <pic:blipFill>
-                    <a:blip r:embed="rId12"/>
+                    <a:blip r:embed="rId13"/>
                     <a:stretch>
                       <a:fillRect/>
                     </a:stretch>
@@ -1022,7 +1138,7 @@
                     <pic:cNvPicPr/>
                   </pic:nvPicPr>
                   <pic:blipFill>
-                    <a:blip r:embed="rId13"/>
+                    <a:blip r:embed="rId14"/>
                     <a:stretch>
                       <a:fillRect/>
                     </a:stretch>
@@ -1059,26 +1175,26 @@
           <w:sz w:val="26"/>
           <w:szCs w:val="26"/>
         </w:rPr>
+        <w:t>Khi máy chủ đã chạy, trang web sẽ tự động mở trên trình duyệt web, hiển thị trang chủ React mặc định.</w:t>
+      </w:r>
+    </w:p>
+    <w:p>
+      <w:pPr>
+        <w:jc w:val="both"/>
+        <w:rPr>
+          <w:rFonts w:ascii="Times New Roman" w:hAnsi="Times New Roman" w:cs="Times New Roman"/>
+          <w:sz w:val="26"/>
+          <w:szCs w:val="26"/>
+        </w:rPr>
+      </w:pPr>
+      <w:r>
+        <w:rPr>
+          <w:rFonts w:ascii="Times New Roman" w:hAnsi="Times New Roman" w:cs="Times New Roman"/>
+          <w:noProof/>
+          <w:sz w:val="26"/>
+          <w:szCs w:val="26"/>
+        </w:rPr>
         <w:lastRenderedPageBreak/>
-        <w:t>Khi máy chủ đã chạy, trang web sẽ tự động mở trên trình duyệt web, hiển thị trang chủ React mặc định.</w:t>
-      </w:r>
-    </w:p>
-    <w:p>
-      <w:pPr>
-        <w:jc w:val="both"/>
-        <w:rPr>
-          <w:rFonts w:ascii="Times New Roman" w:hAnsi="Times New Roman" w:cs="Times New Roman"/>
-          <w:sz w:val="26"/>
-          <w:szCs w:val="26"/>
-        </w:rPr>
-      </w:pPr>
-      <w:r>
-        <w:rPr>
-          <w:rFonts w:ascii="Times New Roman" w:hAnsi="Times New Roman" w:cs="Times New Roman"/>
-          <w:noProof/>
-          <w:sz w:val="26"/>
-          <w:szCs w:val="26"/>
-        </w:rPr>
         <w:drawing>
           <wp:inline distT="0" distB="0" distL="0" distR="0" wp14:anchorId="244092C8" wp14:editId="2C0EAF0B">
             <wp:extent cx="5943600" cy="3121660"/>
@@ -1095,7 +1211,7 @@
                     <pic:cNvPicPr/>
                   </pic:nvPicPr>
                   <pic:blipFill>
-                    <a:blip r:embed="rId14"/>
+                    <a:blip r:embed="rId15"/>
                     <a:stretch>
                       <a:fillRect/>
                     </a:stretch>
@@ -1173,7 +1289,7 @@
                     <pic:cNvPicPr/>
                   </pic:nvPicPr>
                   <pic:blipFill>
-                    <a:blip r:embed="rId15"/>
+                    <a:blip r:embed="rId16"/>
                     <a:stretch>
                       <a:fillRect/>
                     </a:stretch>
@@ -1269,7 +1385,7 @@
                     <pic:cNvPicPr/>
                   </pic:nvPicPr>
                   <pic:blipFill>
-                    <a:blip r:embed="rId16"/>
+                    <a:blip r:embed="rId17"/>
                     <a:stretch>
                       <a:fillRect/>
                     </a:stretch>
@@ -1321,7 +1437,7 @@
           <w:szCs w:val="26"/>
         </w:rPr>
       </w:pPr>
-      <w:hyperlink r:id="rId17" w:history="1">
+      <w:hyperlink r:id="rId18" w:history="1">
         <w:r>
           <w:rPr>
             <w:rStyle w:val="Hyperlink"/>

</xml_diff>